<commit_message>
Update: deliverables for M2 3.9#
</commit_message>
<xml_diff>
--- a/OR.FrontPage.docx
+++ b/OR.FrontPage.docx
@@ -21,7 +21,7 @@
           <w14:ligatures w14:val="none"/>
         </w:rPr>
         <w:drawing>
-          <wp:anchor distT="0" distB="0" distL="114300" distR="114300" simplePos="0" relativeHeight="251661312" behindDoc="0" locked="0" layoutInCell="1" allowOverlap="1" wp14:anchorId="0AE9861A" wp14:editId="248760E0">
+          <wp:anchor distT="0" distB="0" distL="114300" distR="114300" simplePos="0" relativeHeight="251661312" behindDoc="0" locked="0" layoutInCell="1" allowOverlap="1" wp14:anchorId="0AE9861A" wp14:editId="2F405609">
             <wp:simplePos x="0" y="0"/>
             <wp:positionH relativeFrom="column">
               <wp:posOffset>-465234</wp:posOffset>
@@ -474,46 +474,7 @@
           <w:szCs w:val="32"/>
           <w14:ligatures w14:val="none"/>
         </w:rPr>
-        <w:t>M2 - 3.</w:t>
-      </w:r>
-      <w:r>
-        <w:rPr>
-          <w:rFonts w:ascii="Arial" w:eastAsia="Times New Roman" w:hAnsi="Arial" w:cs="Arial"/>
-          <w:b/>
-          <w:bCs/>
-          <w:color w:val="000000"/>
-          <w:kern w:val="0"/>
-          <w:sz w:val="32"/>
-          <w:szCs w:val="32"/>
-          <w14:ligatures w14:val="none"/>
-        </w:rPr>
-        <w:t>7</w:t>
-      </w:r>
-      <w:r>
-        <w:rPr>
-          <w:rFonts w:ascii="Arial" w:eastAsia="Times New Roman" w:hAnsi="Arial" w:cs="Arial"/>
-          <w:b/>
-          <w:bCs/>
-          <w:color w:val="000000"/>
-          <w:kern w:val="0"/>
-          <w:sz w:val="32"/>
-          <w:szCs w:val="32"/>
-          <w14:ligatures w14:val="none"/>
-        </w:rPr>
-        <w:t xml:space="preserve"> </w:t>
-      </w:r>
-      <w:r>
-        <w:rPr>
-          <w:rFonts w:ascii="Arial" w:eastAsia="Times New Roman" w:hAnsi="Arial" w:cs="Arial"/>
-          <w:b/>
-          <w:bCs/>
-          <w:color w:val="000000"/>
-          <w:kern w:val="0"/>
-          <w:sz w:val="32"/>
-          <w:szCs w:val="32"/>
-          <w14:ligatures w14:val="none"/>
-        </w:rPr>
-        <w:t>Recorrido del método simplex</w:t>
+        <w:t>M2 - 3.9 Actividad: Detalles del cálculo del algoritmo Simplex</w:t>
       </w:r>
     </w:p>
     <w:p>
@@ -780,7 +741,7 @@
           <w:kern w:val="0"/>
           <w14:ligatures w14:val="none"/>
         </w:rPr>
-        <w:t>1</w:t>
+        <w:t>6</w:t>
       </w:r>
       <w:r>
         <w:rPr>
@@ -791,7 +752,7 @@
           <w:kern w:val="0"/>
           <w14:ligatures w14:val="none"/>
         </w:rPr>
-        <w:t>8</w:t>
+        <w:t xml:space="preserve"> de </w:t>
       </w:r>
       <w:r>
         <w:rPr>
@@ -802,18 +763,7 @@
           <w:kern w:val="0"/>
           <w14:ligatures w14:val="none"/>
         </w:rPr>
-        <w:t xml:space="preserve"> de </w:t>
-      </w:r>
-      <w:r>
-        <w:rPr>
-          <w:rFonts w:ascii="Arial" w:eastAsia="Times New Roman" w:hAnsi="Arial" w:cs="Arial"/>
-          <w:i/>
-          <w:iCs/>
-          <w:color w:val="000000"/>
-          <w:kern w:val="0"/>
-          <w14:ligatures w14:val="none"/>
-        </w:rPr>
-        <w:t>marzo</w:t>
+        <w:t>abril</w:t>
       </w:r>
       <w:r>
         <w:rPr>

</xml_diff>

<commit_message>
Add: M2 3.10. Update: M2 3.3
</commit_message>
<xml_diff>
--- a/OR.FrontPage.docx
+++ b/OR.FrontPage.docx
@@ -21,7 +21,7 @@
           <w14:ligatures w14:val="none"/>
         </w:rPr>
         <w:drawing>
-          <wp:anchor distT="0" distB="0" distL="114300" distR="114300" simplePos="0" relativeHeight="251661312" behindDoc="0" locked="0" layoutInCell="1" allowOverlap="1" wp14:anchorId="0AE9861A" wp14:editId="2F405609">
+          <wp:anchor distT="0" distB="0" distL="114300" distR="114300" simplePos="0" relativeHeight="251661312" behindDoc="0" locked="0" layoutInCell="1" allowOverlap="1" wp14:anchorId="0AE9861A" wp14:editId="3D9E6D19">
             <wp:simplePos x="0" y="0"/>
             <wp:positionH relativeFrom="column">
               <wp:posOffset>-465234</wp:posOffset>
@@ -474,7 +474,7 @@
           <w:szCs w:val="32"/>
           <w14:ligatures w14:val="none"/>
         </w:rPr>
-        <w:t>M2 - 3.9 Actividad: Detalles del cálculo del algoritmo Simplex</w:t>
+        <w:t>M2 - 3.3 Actividad Análisis de Sensibilidad - Método Gráfico</w:t>
       </w:r>
     </w:p>
     <w:p>
@@ -741,51 +741,7 @@
           <w:kern w:val="0"/>
           <w14:ligatures w14:val="none"/>
         </w:rPr>
-        <w:t>6</w:t>
-      </w:r>
-      <w:r>
-        <w:rPr>
-          <w:rFonts w:ascii="Arial" w:eastAsia="Times New Roman" w:hAnsi="Arial" w:cs="Arial"/>
-          <w:i/>
-          <w:iCs/>
-          <w:color w:val="000000"/>
-          <w:kern w:val="0"/>
-          <w14:ligatures w14:val="none"/>
-        </w:rPr>
-        <w:t xml:space="preserve"> de </w:t>
-      </w:r>
-      <w:r>
-        <w:rPr>
-          <w:rFonts w:ascii="Arial" w:eastAsia="Times New Roman" w:hAnsi="Arial" w:cs="Arial"/>
-          <w:i/>
-          <w:iCs/>
-          <w:color w:val="000000"/>
-          <w:kern w:val="0"/>
-          <w14:ligatures w14:val="none"/>
-        </w:rPr>
-        <w:t>abril</w:t>
-      </w:r>
-      <w:r>
-        <w:rPr>
-          <w:rFonts w:ascii="Arial" w:eastAsia="Times New Roman" w:hAnsi="Arial" w:cs="Arial"/>
-          <w:i/>
-          <w:iCs/>
-          <w:color w:val="000000"/>
-          <w:kern w:val="0"/>
-          <w14:ligatures w14:val="none"/>
-        </w:rPr>
-        <w:t xml:space="preserve"> de 202</w:t>
-      </w:r>
-      <w:r>
-        <w:rPr>
-          <w:rFonts w:ascii="Arial" w:eastAsia="Times New Roman" w:hAnsi="Arial" w:cs="Arial"/>
-          <w:i/>
-          <w:iCs/>
-          <w:color w:val="000000"/>
-          <w:kern w:val="0"/>
-          <w14:ligatures w14:val="none"/>
-        </w:rPr>
-        <w:t>4</w:t>
+        <w:t>10 de marzo de 2024</w:t>
       </w:r>
     </w:p>
     <w:sectPr>

</xml_diff>

<commit_message>
Generating files to send and images Obsidian can't render embedded html in pdf files
</commit_message>
<xml_diff>
--- a/OR.FrontPage.docx
+++ b/OR.FrontPage.docx
@@ -21,7 +21,7 @@
           <w14:ligatures w14:val="none"/>
         </w:rPr>
         <w:drawing>
-          <wp:anchor distT="0" distB="0" distL="114300" distR="114300" simplePos="0" relativeHeight="251661312" behindDoc="0" locked="0" layoutInCell="1" allowOverlap="1" wp14:anchorId="0AE9861A" wp14:editId="3D9E6D19">
+          <wp:anchor distT="0" distB="0" distL="114300" distR="114300" simplePos="0" relativeHeight="251661312" behindDoc="0" locked="0" layoutInCell="1" allowOverlap="1" wp14:anchorId="0AE9861A" wp14:editId="7C22536C">
             <wp:simplePos x="0" y="0"/>
             <wp:positionH relativeFrom="column">
               <wp:posOffset>-465234</wp:posOffset>
@@ -453,6 +453,13 @@
       <w:pPr>
         <w:jc w:val="center"/>
         <w:rPr>
+          <w:rFonts w:ascii="Times New Roman" w:eastAsia="Times New Roman" w:hAnsi="Times New Roman" w:cs="Times New Roman"/>
+          <w:kern w:val="0"/>
+          <w14:ligatures w14:val="none"/>
+        </w:rPr>
+      </w:pPr>
+      <w:r>
+        <w:rPr>
           <w:rFonts w:ascii="Arial" w:eastAsia="Times New Roman" w:hAnsi="Arial" w:cs="Arial"/>
           <w:b/>
           <w:bCs/>
@@ -462,30 +469,8 @@
           <w:szCs w:val="32"/>
           <w14:ligatures w14:val="none"/>
         </w:rPr>
-      </w:pPr>
-      <w:r>
-        <w:rPr>
-          <w:rFonts w:ascii="Arial" w:eastAsia="Times New Roman" w:hAnsi="Arial" w:cs="Arial"/>
-          <w:b/>
-          <w:bCs/>
-          <w:color w:val="000000"/>
-          <w:kern w:val="0"/>
-          <w:sz w:val="32"/>
-          <w:szCs w:val="32"/>
-          <w14:ligatures w14:val="none"/>
-        </w:rPr>
-        <w:t>M2 - 3.3 Actividad Análisis de Sensibilidad - Método Gráfico</w:t>
-      </w:r>
-    </w:p>
-    <w:p>
-      <w:pPr>
-        <w:jc w:val="center"/>
-        <w:rPr>
-          <w:rFonts w:ascii="Times New Roman" w:eastAsia="Times New Roman" w:hAnsi="Times New Roman" w:cs="Times New Roman"/>
-          <w:kern w:val="0"/>
-          <w14:ligatures w14:val="none"/>
-        </w:rPr>
-      </w:pPr>
+        <w:t>M3 - 4.2 Actividad: Modelo de transporte</w:t>
+      </w:r>
       <w:r>
         <w:rPr>
           <w:rFonts w:ascii="Times New Roman" w:eastAsia="Times New Roman" w:hAnsi="Times New Roman" w:cs="Times New Roman"/>
@@ -741,7 +726,40 @@
           <w:kern w:val="0"/>
           <w14:ligatures w14:val="none"/>
         </w:rPr>
-        <w:t>10 de marzo de 2024</w:t>
+        <w:t>29</w:t>
+      </w:r>
+      <w:r>
+        <w:rPr>
+          <w:rFonts w:ascii="Arial" w:eastAsia="Times New Roman" w:hAnsi="Arial" w:cs="Arial"/>
+          <w:i/>
+          <w:iCs/>
+          <w:color w:val="000000"/>
+          <w:kern w:val="0"/>
+          <w14:ligatures w14:val="none"/>
+        </w:rPr>
+        <w:t xml:space="preserve"> de </w:t>
+      </w:r>
+      <w:r>
+        <w:rPr>
+          <w:rFonts w:ascii="Arial" w:eastAsia="Times New Roman" w:hAnsi="Arial" w:cs="Arial"/>
+          <w:i/>
+          <w:iCs/>
+          <w:color w:val="000000"/>
+          <w:kern w:val="0"/>
+          <w14:ligatures w14:val="none"/>
+        </w:rPr>
+        <w:t>abril</w:t>
+      </w:r>
+      <w:r>
+        <w:rPr>
+          <w:rFonts w:ascii="Arial" w:eastAsia="Times New Roman" w:hAnsi="Arial" w:cs="Arial"/>
+          <w:i/>
+          <w:iCs/>
+          <w:color w:val="000000"/>
+          <w:kern w:val="0"/>
+          <w14:ligatures w14:val="none"/>
+        </w:rPr>
+        <w:t xml:space="preserve"> de 2024</w:t>
       </w:r>
     </w:p>
     <w:sectPr>

</xml_diff>

<commit_message>
Classes and works from May 6-12
</commit_message>
<xml_diff>
--- a/OR.FrontPage.docx
+++ b/OR.FrontPage.docx
@@ -8,6 +8,7 @@
         <w:rPr>
           <w:rFonts w:ascii="Times New Roman" w:eastAsia="Times New Roman" w:hAnsi="Times New Roman" w:cs="Times New Roman"/>
           <w:kern w:val="0"/>
+          <w:lang w:val="es-MX"/>
           <w14:ligatures w14:val="none"/>
         </w:rPr>
       </w:pPr>
@@ -21,7 +22,7 @@
           <w14:ligatures w14:val="none"/>
         </w:rPr>
         <w:drawing>
-          <wp:anchor distT="0" distB="0" distL="114300" distR="114300" simplePos="0" relativeHeight="251661312" behindDoc="0" locked="0" layoutInCell="1" allowOverlap="1" wp14:anchorId="0AE9861A" wp14:editId="7C22536C">
+          <wp:anchor distT="0" distB="0" distL="114300" distR="114300" simplePos="0" relativeHeight="251661312" behindDoc="0" locked="0" layoutInCell="1" allowOverlap="1" wp14:anchorId="0AE9861A" wp14:editId="2A59BF99">
             <wp:simplePos x="0" y="0"/>
             <wp:positionH relativeFrom="column">
               <wp:posOffset>-465234</wp:posOffset>
@@ -171,6 +172,7 @@
           <w:color w:val="000000"/>
           <w:kern w:val="0"/>
           <w:bdr w:val="none" w:sz="0" w:space="0" w:color="auto" w:frame="1"/>
+          <w:lang w:val="es-MX"/>
           <w14:ligatures w14:val="none"/>
         </w:rPr>
         <w:instrText xml:space="preserve"> INCLUDEPICTURE "https://lh7-us.googleusercontent.com/WeUZ_1_XbhDBBBBuxWM6xWa02OspLAcybyouCeGufNVVlwzUY__Selu9B4bALyRntEnGQefEhd-HBzCb9WQR-Y6a4lXWytAWFGfWNtbNRhGV08CzNzVjssLJS_tsbpAou-yVZX_BEyiAotL4CYxUd_E" \* MERGEFORMATINET </w:instrText>
@@ -211,6 +213,7 @@
           <w:color w:val="000000"/>
           <w:kern w:val="0"/>
           <w:bdr w:val="none" w:sz="0" w:space="0" w:color="auto" w:frame="1"/>
+          <w:lang w:val="es-MX"/>
           <w14:ligatures w14:val="none"/>
         </w:rPr>
         <w:instrText xml:space="preserve"> INCLUDEPICTURE "https://lh7-us.googleusercontent.com/Td0PJ5mW7GteSnzdygPBvBU15vSJvzE-boScmPw_plHxz_YOZlXrt8oZo6PVGFb8xwRTvxtFSX8Y_5x9X35lIlZD4FVT1rjO_yum2SOEUql5XpxaBT4Iqb7DjkgumQ0TJkP59T42b9Q6Jh9d3EFAI5k" \* MERGEFORMATINET </w:instrText>
@@ -240,6 +243,7 @@
           <w:rFonts w:ascii="Arial" w:eastAsia="Times New Roman" w:hAnsi="Arial" w:cs="Arial"/>
           <w:color w:val="000000"/>
           <w:kern w:val="0"/>
+          <w:lang w:val="es-MX"/>
           <w14:ligatures w14:val="none"/>
         </w:rPr>
         <w:t>UNIVERSIDAD AUTÓNOMA DE CHIHUAHUA</w:t>
@@ -251,14 +255,16 @@
         <w:rPr>
           <w:rFonts w:ascii="Times New Roman" w:eastAsia="Times New Roman" w:hAnsi="Times New Roman" w:cs="Times New Roman"/>
           <w:kern w:val="0"/>
-          <w14:ligatures w14:val="none"/>
-        </w:rPr>
-      </w:pPr>
-      <w:r>
-        <w:rPr>
-          <w:rFonts w:ascii="Arial" w:eastAsia="Times New Roman" w:hAnsi="Arial" w:cs="Arial"/>
-          <w:color w:val="000000"/>
-          <w:kern w:val="0"/>
+          <w:lang w:val="es-MX"/>
+          <w14:ligatures w14:val="none"/>
+        </w:rPr>
+      </w:pPr>
+      <w:r>
+        <w:rPr>
+          <w:rFonts w:ascii="Arial" w:eastAsia="Times New Roman" w:hAnsi="Arial" w:cs="Arial"/>
+          <w:color w:val="000000"/>
+          <w:kern w:val="0"/>
+          <w:lang w:val="es-MX"/>
           <w14:ligatures w14:val="none"/>
         </w:rPr>
         <w:t>Facultad de Ingeniería</w:t>
@@ -269,132 +275,147 @@
         <w:rPr>
           <w:rFonts w:ascii="Times New Roman" w:eastAsia="Times New Roman" w:hAnsi="Times New Roman" w:cs="Times New Roman"/>
           <w:kern w:val="0"/>
-          <w14:ligatures w14:val="none"/>
-        </w:rPr>
-      </w:pPr>
-    </w:p>
-    <w:p>
-      <w:pPr>
-        <w:rPr>
-          <w:rFonts w:ascii="Times New Roman" w:eastAsia="Times New Roman" w:hAnsi="Times New Roman" w:cs="Times New Roman"/>
-          <w:kern w:val="0"/>
-          <w14:ligatures w14:val="none"/>
-        </w:rPr>
-      </w:pPr>
-    </w:p>
-    <w:p>
-      <w:pPr>
-        <w:rPr>
-          <w:rFonts w:ascii="Times New Roman" w:eastAsia="Times New Roman" w:hAnsi="Times New Roman" w:cs="Times New Roman"/>
-          <w:kern w:val="0"/>
-          <w14:ligatures w14:val="none"/>
-        </w:rPr>
-      </w:pPr>
-    </w:p>
-    <w:p>
-      <w:pPr>
-        <w:rPr>
-          <w:rFonts w:ascii="Times New Roman" w:eastAsia="Times New Roman" w:hAnsi="Times New Roman" w:cs="Times New Roman"/>
-          <w:kern w:val="0"/>
-          <w14:ligatures w14:val="none"/>
-        </w:rPr>
-      </w:pPr>
-    </w:p>
-    <w:p>
-      <w:pPr>
-        <w:rPr>
-          <w:rFonts w:ascii="Times New Roman" w:eastAsia="Times New Roman" w:hAnsi="Times New Roman" w:cs="Times New Roman"/>
-          <w:kern w:val="0"/>
-          <w14:ligatures w14:val="none"/>
-        </w:rPr>
-      </w:pPr>
-    </w:p>
-    <w:p>
-      <w:pPr>
-        <w:rPr>
-          <w:rFonts w:ascii="Times New Roman" w:eastAsia="Times New Roman" w:hAnsi="Times New Roman" w:cs="Times New Roman"/>
-          <w:kern w:val="0"/>
-          <w14:ligatures w14:val="none"/>
-        </w:rPr>
-      </w:pPr>
-    </w:p>
-    <w:p>
-      <w:pPr>
-        <w:rPr>
-          <w:rFonts w:ascii="Times New Roman" w:eastAsia="Times New Roman" w:hAnsi="Times New Roman" w:cs="Times New Roman"/>
-          <w:kern w:val="0"/>
-          <w14:ligatures w14:val="none"/>
-        </w:rPr>
-      </w:pPr>
-    </w:p>
-    <w:p>
-      <w:pPr>
-        <w:rPr>
-          <w:rFonts w:ascii="Times New Roman" w:eastAsia="Times New Roman" w:hAnsi="Times New Roman" w:cs="Times New Roman"/>
-          <w:kern w:val="0"/>
-          <w14:ligatures w14:val="none"/>
-        </w:rPr>
-      </w:pPr>
-    </w:p>
-    <w:p>
-      <w:pPr>
-        <w:rPr>
-          <w:rFonts w:ascii="Times New Roman" w:eastAsia="Times New Roman" w:hAnsi="Times New Roman" w:cs="Times New Roman"/>
-          <w:kern w:val="0"/>
-          <w14:ligatures w14:val="none"/>
-        </w:rPr>
-      </w:pPr>
-    </w:p>
-    <w:p>
-      <w:pPr>
-        <w:rPr>
-          <w:rFonts w:ascii="Times New Roman" w:eastAsia="Times New Roman" w:hAnsi="Times New Roman" w:cs="Times New Roman"/>
-          <w:kern w:val="0"/>
-          <w14:ligatures w14:val="none"/>
-        </w:rPr>
-      </w:pPr>
-    </w:p>
-    <w:p>
-      <w:pPr>
-        <w:rPr>
-          <w:rFonts w:ascii="Times New Roman" w:eastAsia="Times New Roman" w:hAnsi="Times New Roman" w:cs="Times New Roman"/>
-          <w:kern w:val="0"/>
-          <w14:ligatures w14:val="none"/>
-        </w:rPr>
-      </w:pPr>
-    </w:p>
-    <w:p>
-      <w:pPr>
-        <w:rPr>
-          <w:rFonts w:ascii="Times New Roman" w:eastAsia="Times New Roman" w:hAnsi="Times New Roman" w:cs="Times New Roman"/>
-          <w:kern w:val="0"/>
-          <w14:ligatures w14:val="none"/>
-        </w:rPr>
-      </w:pPr>
-    </w:p>
-    <w:p>
-      <w:pPr>
-        <w:rPr>
-          <w:rFonts w:ascii="Times New Roman" w:eastAsia="Times New Roman" w:hAnsi="Times New Roman" w:cs="Times New Roman"/>
-          <w:kern w:val="0"/>
-          <w14:ligatures w14:val="none"/>
-        </w:rPr>
-      </w:pPr>
-    </w:p>
-    <w:p>
-      <w:pPr>
-        <w:rPr>
-          <w:rFonts w:ascii="Times New Roman" w:eastAsia="Times New Roman" w:hAnsi="Times New Roman" w:cs="Times New Roman"/>
-          <w:kern w:val="0"/>
-          <w14:ligatures w14:val="none"/>
-        </w:rPr>
-      </w:pPr>
-    </w:p>
-    <w:p>
-      <w:pPr>
-        <w:rPr>
-          <w:rFonts w:ascii="Times New Roman" w:eastAsia="Times New Roman" w:hAnsi="Times New Roman" w:cs="Times New Roman"/>
-          <w:kern w:val="0"/>
+          <w:lang w:val="es-MX"/>
+          <w14:ligatures w14:val="none"/>
+        </w:rPr>
+      </w:pPr>
+    </w:p>
+    <w:p>
+      <w:pPr>
+        <w:rPr>
+          <w:rFonts w:ascii="Times New Roman" w:eastAsia="Times New Roman" w:hAnsi="Times New Roman" w:cs="Times New Roman"/>
+          <w:kern w:val="0"/>
+          <w:lang w:val="es-MX"/>
+          <w14:ligatures w14:val="none"/>
+        </w:rPr>
+      </w:pPr>
+    </w:p>
+    <w:p>
+      <w:pPr>
+        <w:rPr>
+          <w:rFonts w:ascii="Times New Roman" w:eastAsia="Times New Roman" w:hAnsi="Times New Roman" w:cs="Times New Roman"/>
+          <w:kern w:val="0"/>
+          <w:lang w:val="es-MX"/>
+          <w14:ligatures w14:val="none"/>
+        </w:rPr>
+      </w:pPr>
+    </w:p>
+    <w:p>
+      <w:pPr>
+        <w:rPr>
+          <w:rFonts w:ascii="Times New Roman" w:eastAsia="Times New Roman" w:hAnsi="Times New Roman" w:cs="Times New Roman"/>
+          <w:kern w:val="0"/>
+          <w:lang w:val="es-MX"/>
+          <w14:ligatures w14:val="none"/>
+        </w:rPr>
+      </w:pPr>
+    </w:p>
+    <w:p>
+      <w:pPr>
+        <w:rPr>
+          <w:rFonts w:ascii="Times New Roman" w:eastAsia="Times New Roman" w:hAnsi="Times New Roman" w:cs="Times New Roman"/>
+          <w:kern w:val="0"/>
+          <w:lang w:val="es-MX"/>
+          <w14:ligatures w14:val="none"/>
+        </w:rPr>
+      </w:pPr>
+    </w:p>
+    <w:p>
+      <w:pPr>
+        <w:rPr>
+          <w:rFonts w:ascii="Times New Roman" w:eastAsia="Times New Roman" w:hAnsi="Times New Roman" w:cs="Times New Roman"/>
+          <w:kern w:val="0"/>
+          <w:lang w:val="es-MX"/>
+          <w14:ligatures w14:val="none"/>
+        </w:rPr>
+      </w:pPr>
+    </w:p>
+    <w:p>
+      <w:pPr>
+        <w:rPr>
+          <w:rFonts w:ascii="Times New Roman" w:eastAsia="Times New Roman" w:hAnsi="Times New Roman" w:cs="Times New Roman"/>
+          <w:kern w:val="0"/>
+          <w:lang w:val="es-MX"/>
+          <w14:ligatures w14:val="none"/>
+        </w:rPr>
+      </w:pPr>
+    </w:p>
+    <w:p>
+      <w:pPr>
+        <w:rPr>
+          <w:rFonts w:ascii="Times New Roman" w:eastAsia="Times New Roman" w:hAnsi="Times New Roman" w:cs="Times New Roman"/>
+          <w:kern w:val="0"/>
+          <w:lang w:val="es-MX"/>
+          <w14:ligatures w14:val="none"/>
+        </w:rPr>
+      </w:pPr>
+    </w:p>
+    <w:p>
+      <w:pPr>
+        <w:rPr>
+          <w:rFonts w:ascii="Times New Roman" w:eastAsia="Times New Roman" w:hAnsi="Times New Roman" w:cs="Times New Roman"/>
+          <w:kern w:val="0"/>
+          <w:lang w:val="es-MX"/>
+          <w14:ligatures w14:val="none"/>
+        </w:rPr>
+      </w:pPr>
+    </w:p>
+    <w:p>
+      <w:pPr>
+        <w:rPr>
+          <w:rFonts w:ascii="Times New Roman" w:eastAsia="Times New Roman" w:hAnsi="Times New Roman" w:cs="Times New Roman"/>
+          <w:kern w:val="0"/>
+          <w:lang w:val="es-MX"/>
+          <w14:ligatures w14:val="none"/>
+        </w:rPr>
+      </w:pPr>
+    </w:p>
+    <w:p>
+      <w:pPr>
+        <w:rPr>
+          <w:rFonts w:ascii="Times New Roman" w:eastAsia="Times New Roman" w:hAnsi="Times New Roman" w:cs="Times New Roman"/>
+          <w:kern w:val="0"/>
+          <w:lang w:val="es-MX"/>
+          <w14:ligatures w14:val="none"/>
+        </w:rPr>
+      </w:pPr>
+    </w:p>
+    <w:p>
+      <w:pPr>
+        <w:rPr>
+          <w:rFonts w:ascii="Times New Roman" w:eastAsia="Times New Roman" w:hAnsi="Times New Roman" w:cs="Times New Roman"/>
+          <w:kern w:val="0"/>
+          <w:lang w:val="es-MX"/>
+          <w14:ligatures w14:val="none"/>
+        </w:rPr>
+      </w:pPr>
+    </w:p>
+    <w:p>
+      <w:pPr>
+        <w:rPr>
+          <w:rFonts w:ascii="Times New Roman" w:eastAsia="Times New Roman" w:hAnsi="Times New Roman" w:cs="Times New Roman"/>
+          <w:kern w:val="0"/>
+          <w:lang w:val="es-MX"/>
+          <w14:ligatures w14:val="none"/>
+        </w:rPr>
+      </w:pPr>
+    </w:p>
+    <w:p>
+      <w:pPr>
+        <w:rPr>
+          <w:rFonts w:ascii="Times New Roman" w:eastAsia="Times New Roman" w:hAnsi="Times New Roman" w:cs="Times New Roman"/>
+          <w:kern w:val="0"/>
+          <w:lang w:val="es-MX"/>
+          <w14:ligatures w14:val="none"/>
+        </w:rPr>
+      </w:pPr>
+    </w:p>
+    <w:p>
+      <w:pPr>
+        <w:rPr>
+          <w:rFonts w:ascii="Times New Roman" w:eastAsia="Times New Roman" w:hAnsi="Times New Roman" w:cs="Times New Roman"/>
+          <w:kern w:val="0"/>
+          <w:lang w:val="es-MX"/>
           <w14:ligatures w14:val="none"/>
         </w:rPr>
       </w:pPr>
@@ -405,14 +426,16 @@
         <w:rPr>
           <w:rFonts w:ascii="Times New Roman" w:eastAsia="Times New Roman" w:hAnsi="Times New Roman" w:cs="Times New Roman"/>
           <w:kern w:val="0"/>
-          <w14:ligatures w14:val="none"/>
-        </w:rPr>
-      </w:pPr>
-      <w:r>
-        <w:rPr>
-          <w:rFonts w:ascii="Arial" w:eastAsia="Times New Roman" w:hAnsi="Arial" w:cs="Arial"/>
-          <w:color w:val="000000"/>
-          <w:kern w:val="0"/>
+          <w:lang w:val="es-MX"/>
+          <w14:ligatures w14:val="none"/>
+        </w:rPr>
+      </w:pPr>
+      <w:r>
+        <w:rPr>
+          <w:rFonts w:ascii="Arial" w:eastAsia="Times New Roman" w:hAnsi="Arial" w:cs="Arial"/>
+          <w:color w:val="000000"/>
+          <w:kern w:val="0"/>
+          <w:lang w:val="es-MX"/>
           <w14:ligatures w14:val="none"/>
         </w:rPr>
         <w:t>Ingeniería en Ciencias de la Computación</w:t>
@@ -421,6 +444,7 @@
         <w:rPr>
           <w:rFonts w:ascii="Times New Roman" w:eastAsia="Times New Roman" w:hAnsi="Times New Roman" w:cs="Times New Roman"/>
           <w:kern w:val="0"/>
+          <w:lang w:val="es-MX"/>
           <w14:ligatures w14:val="none"/>
         </w:rPr>
         <w:br/>
@@ -432,6 +456,7 @@
         <w:rPr>
           <w:rFonts w:ascii="Times New Roman" w:eastAsia="Times New Roman" w:hAnsi="Times New Roman" w:cs="Times New Roman"/>
           <w:kern w:val="0"/>
+          <w:lang w:val="es-MX"/>
           <w14:ligatures w14:val="none"/>
         </w:rPr>
       </w:pPr>
@@ -444,6 +469,7 @@
           <w:kern w:val="0"/>
           <w:sz w:val="32"/>
           <w:szCs w:val="32"/>
+          <w:lang w:val="es-MX"/>
           <w14:ligatures w14:val="none"/>
         </w:rPr>
         <w:t>INVESTIGACIÓN DE OPERACIONES 1</w:t>
@@ -455,6 +481,7 @@
         <w:rPr>
           <w:rFonts w:ascii="Times New Roman" w:eastAsia="Times New Roman" w:hAnsi="Times New Roman" w:cs="Times New Roman"/>
           <w:kern w:val="0"/>
+          <w:lang w:val="es-MX"/>
           <w14:ligatures w14:val="none"/>
         </w:rPr>
       </w:pPr>
@@ -467,14 +494,16 @@
           <w:kern w:val="0"/>
           <w:sz w:val="32"/>
           <w:szCs w:val="32"/>
-          <w14:ligatures w14:val="none"/>
-        </w:rPr>
-        <w:t>M3 - 4.2 Actividad: Modelo de transporte</w:t>
-      </w:r>
-      <w:r>
-        <w:rPr>
-          <w:rFonts w:ascii="Times New Roman" w:eastAsia="Times New Roman" w:hAnsi="Times New Roman" w:cs="Times New Roman"/>
-          <w:kern w:val="0"/>
+          <w:lang w:val="es-MX"/>
+          <w14:ligatures w14:val="none"/>
+        </w:rPr>
+        <w:t>M3 - 5.7 Actividad: Algoritmo Floyd</w:t>
+      </w:r>
+      <w:r>
+        <w:rPr>
+          <w:rFonts w:ascii="Times New Roman" w:eastAsia="Times New Roman" w:hAnsi="Times New Roman" w:cs="Times New Roman"/>
+          <w:kern w:val="0"/>
+          <w:lang w:val="es-MX"/>
           <w14:ligatures w14:val="none"/>
         </w:rPr>
         <w:br/>
@@ -483,6 +512,7 @@
         <w:rPr>
           <w:rFonts w:ascii="Times New Roman" w:eastAsia="Times New Roman" w:hAnsi="Times New Roman" w:cs="Times New Roman"/>
           <w:kern w:val="0"/>
+          <w:lang w:val="es-MX"/>
           <w14:ligatures w14:val="none"/>
         </w:rPr>
         <w:br/>
@@ -491,6 +521,7 @@
         <w:rPr>
           <w:rFonts w:ascii="Times New Roman" w:eastAsia="Times New Roman" w:hAnsi="Times New Roman" w:cs="Times New Roman"/>
           <w:kern w:val="0"/>
+          <w:lang w:val="es-MX"/>
           <w14:ligatures w14:val="none"/>
         </w:rPr>
         <w:br/>
@@ -499,6 +530,7 @@
         <w:rPr>
           <w:rFonts w:ascii="Times New Roman" w:eastAsia="Times New Roman" w:hAnsi="Times New Roman" w:cs="Times New Roman"/>
           <w:kern w:val="0"/>
+          <w:lang w:val="es-MX"/>
           <w14:ligatures w14:val="none"/>
         </w:rPr>
         <w:br/>
@@ -510,6 +542,7 @@
         <w:rPr>
           <w:rFonts w:ascii="Times New Roman" w:eastAsia="Times New Roman" w:hAnsi="Times New Roman" w:cs="Times New Roman"/>
           <w:kern w:val="0"/>
+          <w:lang w:val="es-MX"/>
           <w14:ligatures w14:val="none"/>
         </w:rPr>
       </w:pPr>
@@ -520,13 +553,15 @@
         <w:rPr>
           <w:rFonts w:ascii="Times New Roman" w:eastAsia="Times New Roman" w:hAnsi="Times New Roman" w:cs="Times New Roman"/>
           <w:kern w:val="0"/>
-          <w14:ligatures w14:val="none"/>
-        </w:rPr>
-      </w:pPr>
-      <w:r>
-        <w:rPr>
-          <w:rFonts w:ascii="Times New Roman" w:eastAsia="Times New Roman" w:hAnsi="Times New Roman" w:cs="Times New Roman"/>
-          <w:kern w:val="0"/>
+          <w:lang w:val="es-MX"/>
+          <w14:ligatures w14:val="none"/>
+        </w:rPr>
+      </w:pPr>
+      <w:r>
+        <w:rPr>
+          <w:rFonts w:ascii="Times New Roman" w:eastAsia="Times New Roman" w:hAnsi="Times New Roman" w:cs="Times New Roman"/>
+          <w:kern w:val="0"/>
+          <w:lang w:val="es-MX"/>
           <w14:ligatures w14:val="none"/>
         </w:rPr>
         <w:br/>
@@ -535,6 +570,7 @@
         <w:rPr>
           <w:rFonts w:ascii="Times New Roman" w:eastAsia="Times New Roman" w:hAnsi="Times New Roman" w:cs="Times New Roman"/>
           <w:kern w:val="0"/>
+          <w:lang w:val="es-MX"/>
           <w14:ligatures w14:val="none"/>
         </w:rPr>
         <w:br/>
@@ -543,6 +579,7 @@
         <w:rPr>
           <w:rFonts w:ascii="Times New Roman" w:eastAsia="Times New Roman" w:hAnsi="Times New Roman" w:cs="Times New Roman"/>
           <w:kern w:val="0"/>
+          <w:lang w:val="es-MX"/>
           <w14:ligatures w14:val="none"/>
         </w:rPr>
         <w:br/>
@@ -554,13 +591,15 @@
         <w:rPr>
           <w:rFonts w:ascii="Times New Roman" w:eastAsia="Times New Roman" w:hAnsi="Times New Roman" w:cs="Times New Roman"/>
           <w:kern w:val="0"/>
-          <w14:ligatures w14:val="none"/>
-        </w:rPr>
-      </w:pPr>
-      <w:r>
-        <w:rPr>
-          <w:rFonts w:ascii="Times New Roman" w:eastAsia="Times New Roman" w:hAnsi="Times New Roman" w:cs="Times New Roman"/>
-          <w:kern w:val="0"/>
+          <w:lang w:val="es-MX"/>
+          <w14:ligatures w14:val="none"/>
+        </w:rPr>
+      </w:pPr>
+      <w:r>
+        <w:rPr>
+          <w:rFonts w:ascii="Times New Roman" w:eastAsia="Times New Roman" w:hAnsi="Times New Roman" w:cs="Times New Roman"/>
+          <w:kern w:val="0"/>
+          <w:lang w:val="es-MX"/>
           <w14:ligatures w14:val="none"/>
         </w:rPr>
         <w:br/>
@@ -572,6 +611,7 @@
         <w:rPr>
           <w:rFonts w:ascii="Times New Roman" w:eastAsia="Times New Roman" w:hAnsi="Times New Roman" w:cs="Times New Roman"/>
           <w:kern w:val="0"/>
+          <w:lang w:val="es-MX"/>
           <w14:ligatures w14:val="none"/>
         </w:rPr>
       </w:pPr>
@@ -582,6 +622,7 @@
         <w:rPr>
           <w:rFonts w:ascii="Times New Roman" w:eastAsia="Times New Roman" w:hAnsi="Times New Roman" w:cs="Times New Roman"/>
           <w:kern w:val="0"/>
+          <w:lang w:val="es-MX"/>
           <w14:ligatures w14:val="none"/>
         </w:rPr>
       </w:pPr>
@@ -592,6 +633,7 @@
         <w:rPr>
           <w:rFonts w:ascii="Times New Roman" w:eastAsia="Times New Roman" w:hAnsi="Times New Roman" w:cs="Times New Roman"/>
           <w:kern w:val="0"/>
+          <w:lang w:val="es-MX"/>
           <w14:ligatures w14:val="none"/>
         </w:rPr>
       </w:pPr>
@@ -602,13 +644,15 @@
         <w:rPr>
           <w:rFonts w:ascii="Times New Roman" w:eastAsia="Times New Roman" w:hAnsi="Times New Roman" w:cs="Times New Roman"/>
           <w:kern w:val="0"/>
-          <w14:ligatures w14:val="none"/>
-        </w:rPr>
-      </w:pPr>
-      <w:r>
-        <w:rPr>
-          <w:rFonts w:ascii="Times New Roman" w:eastAsia="Times New Roman" w:hAnsi="Times New Roman" w:cs="Times New Roman"/>
-          <w:kern w:val="0"/>
+          <w:lang w:val="es-MX"/>
+          <w14:ligatures w14:val="none"/>
+        </w:rPr>
+      </w:pPr>
+      <w:r>
+        <w:rPr>
+          <w:rFonts w:ascii="Times New Roman" w:eastAsia="Times New Roman" w:hAnsi="Times New Roman" w:cs="Times New Roman"/>
+          <w:kern w:val="0"/>
+          <w:lang w:val="es-MX"/>
           <w14:ligatures w14:val="none"/>
         </w:rPr>
         <w:br/>
@@ -620,6 +664,7 @@
         <w:rPr>
           <w:rFonts w:ascii="Times New Roman" w:eastAsia="Times New Roman" w:hAnsi="Times New Roman" w:cs="Times New Roman"/>
           <w:kern w:val="0"/>
+          <w:lang w:val="es-MX"/>
           <w14:ligatures w14:val="none"/>
         </w:rPr>
       </w:pPr>
@@ -630,6 +675,7 @@
           <w:iCs/>
           <w:color w:val="000000"/>
           <w:kern w:val="0"/>
+          <w:lang w:val="es-MX"/>
           <w14:ligatures w14:val="none"/>
         </w:rPr>
         <w:t>Trabajo de:</w:t>
@@ -639,9 +685,10 @@
           <w:rFonts w:ascii="Arial" w:eastAsia="Times New Roman" w:hAnsi="Arial" w:cs="Arial"/>
           <w:color w:val="000000"/>
           <w:kern w:val="0"/>
-          <w14:ligatures w14:val="none"/>
-        </w:rPr>
-        <w:t xml:space="preserve"> ADRIAN ALEJANDRO GONZÁLEZ DOMÍNGUEZ </w:t>
+          <w:lang w:val="es-MX"/>
+          <w14:ligatures w14:val="none"/>
+        </w:rPr>
+        <w:t xml:space="preserve"> ADRIAN ALEJANDRO GONZÁLEZ DOMÍNGUEZ</w:t>
       </w:r>
       <w:r>
         <w:rPr>
@@ -650,6 +697,7 @@
           <w:iCs/>
           <w:color w:val="000000"/>
           <w:kern w:val="0"/>
+          <w:lang w:val="es-MX"/>
           <w14:ligatures w14:val="none"/>
         </w:rPr>
         <w:t> [359834]</w:t>
@@ -661,6 +709,7 @@
         <w:rPr>
           <w:rFonts w:ascii="Times New Roman" w:eastAsia="Times New Roman" w:hAnsi="Times New Roman" w:cs="Times New Roman"/>
           <w:kern w:val="0"/>
+          <w:lang w:val="es-MX"/>
           <w14:ligatures w14:val="none"/>
         </w:rPr>
       </w:pPr>
@@ -671,6 +720,7 @@
           <w:iCs/>
           <w:color w:val="000000"/>
           <w:kern w:val="0"/>
+          <w:lang w:val="es-MX"/>
           <w14:ligatures w14:val="none"/>
         </w:rPr>
         <w:t>Asesora</w:t>
@@ -682,6 +732,7 @@
           <w:iCs/>
           <w:color w:val="000000"/>
           <w:kern w:val="0"/>
+          <w:lang w:val="es-MX"/>
           <w14:ligatures w14:val="none"/>
         </w:rPr>
         <w:t>:</w:t>
@@ -691,6 +742,7 @@
           <w:rFonts w:ascii="Arial" w:eastAsia="Times New Roman" w:hAnsi="Arial" w:cs="Arial"/>
           <w:color w:val="000000"/>
           <w:kern w:val="0"/>
+          <w:lang w:val="es-MX"/>
           <w14:ligatures w14:val="none"/>
         </w:rPr>
         <w:t xml:space="preserve"> OLANDA PRIETO ORDAZ</w:t>
@@ -701,6 +753,7 @@
         <w:rPr>
           <w:rFonts w:ascii="Times New Roman" w:eastAsia="Times New Roman" w:hAnsi="Times New Roman" w:cs="Times New Roman"/>
           <w:kern w:val="0"/>
+          <w:lang w:val="es-MX"/>
           <w14:ligatures w14:val="none"/>
         </w:rPr>
       </w:pPr>
@@ -714,6 +767,7 @@
           <w:iCs/>
           <w:color w:val="000000"/>
           <w:kern w:val="0"/>
+          <w:lang w:val="es-MX"/>
           <w14:ligatures w14:val="none"/>
         </w:rPr>
       </w:pPr>
@@ -724,9 +778,10 @@
           <w:iCs/>
           <w:color w:val="000000"/>
           <w:kern w:val="0"/>
-          <w14:ligatures w14:val="none"/>
-        </w:rPr>
-        <w:t>29</w:t>
+          <w:lang w:val="es-MX"/>
+          <w14:ligatures w14:val="none"/>
+        </w:rPr>
+        <w:t>1</w:t>
       </w:r>
       <w:r>
         <w:rPr>
@@ -735,9 +790,10 @@
           <w:iCs/>
           <w:color w:val="000000"/>
           <w:kern w:val="0"/>
-          <w14:ligatures w14:val="none"/>
-        </w:rPr>
-        <w:t xml:space="preserve"> de </w:t>
+          <w:lang w:val="es-MX"/>
+          <w14:ligatures w14:val="none"/>
+        </w:rPr>
+        <w:t>3</w:t>
       </w:r>
       <w:r>
         <w:rPr>
@@ -746,9 +802,10 @@
           <w:iCs/>
           <w:color w:val="000000"/>
           <w:kern w:val="0"/>
-          <w14:ligatures w14:val="none"/>
-        </w:rPr>
-        <w:t>abril</w:t>
+          <w:lang w:val="es-MX"/>
+          <w14:ligatures w14:val="none"/>
+        </w:rPr>
+        <w:t xml:space="preserve"> de </w:t>
       </w:r>
       <w:r>
         <w:rPr>
@@ -757,6 +814,19 @@
           <w:iCs/>
           <w:color w:val="000000"/>
           <w:kern w:val="0"/>
+          <w:lang w:val="es-MX"/>
+          <w14:ligatures w14:val="none"/>
+        </w:rPr>
+        <w:t>mayo</w:t>
+      </w:r>
+      <w:r>
+        <w:rPr>
+          <w:rFonts w:ascii="Arial" w:eastAsia="Times New Roman" w:hAnsi="Arial" w:cs="Arial"/>
+          <w:i/>
+          <w:iCs/>
+          <w:color w:val="000000"/>
+          <w:kern w:val="0"/>
+          <w:lang w:val="es-MX"/>
           <w14:ligatures w14:val="none"/>
         </w:rPr>
         <w:t xml:space="preserve"> de 2024</w:t>
@@ -781,7 +851,7 @@
         <w:kern w:val="2"/>
         <w:sz w:val="24"/>
         <w:szCs w:val="24"/>
-        <w:lang w:val="en-MX" w:eastAsia="en-US" w:bidi="ar-SA"/>
+        <w:lang w:val="en-US" w:eastAsia="en-US" w:bidi="ar-SA"/>
         <w14:ligatures w14:val="standardContextual"/>
       </w:rPr>
     </w:rPrDefault>

</xml_diff>